<commit_message>
changes made to IT evidence
</commit_message>
<xml_diff>
--- a/ImplementationandTestitingevidence.docx
+++ b/ImplementationandTestitingevidence.docx
@@ -4,7 +4,7 @@
   <w:body>
     <w:p>
       <w:pPr>
-        <w:pStyle w:val="Body"/>
+        <w:pStyle w:val="Body A"/>
         <w:rPr>
           <w:b w:val="1"/>
           <w:bCs w:val="1"/>
@@ -22,17 +22,17 @@
     </w:p>
     <w:p>
       <w:pPr>
-        <w:pStyle w:val="Body"/>
-      </w:pPr>
-    </w:p>
-    <w:p>
-      <w:pPr>
-        <w:pStyle w:val="Body"/>
-      </w:pPr>
-    </w:p>
-    <w:p>
-      <w:pPr>
-        <w:pStyle w:val="Body"/>
+        <w:pStyle w:val="Body A"/>
+      </w:pPr>
+    </w:p>
+    <w:p>
+      <w:pPr>
+        <w:pStyle w:val="Body A"/>
+      </w:pPr>
+    </w:p>
+    <w:p>
+      <w:pPr>
+        <w:pStyle w:val="Body A"/>
       </w:pPr>
       <w:r>
         <w:rPr>
@@ -43,50 +43,44 @@
     </w:p>
     <w:p>
       <w:pPr>
-        <w:pStyle w:val="Body"/>
+        <w:pStyle w:val="Body A"/>
       </w:pPr>
       <w:r>
         <w:rPr>
           <w:rtl w:val="0"/>
         </w:rPr>
-        <w:t xml:space="preserve">Cohort </w:t>
-      </w:r>
+        <w:t>Cohort 13</w:t>
+      </w:r>
+    </w:p>
+    <w:p>
+      <w:pPr>
+        <w:pStyle w:val="Body A"/>
+      </w:pPr>
       <w:r>
         <w:rPr>
           <w:rtl w:val="0"/>
         </w:rPr>
-        <w:t>13</w:t>
-      </w:r>
-    </w:p>
-    <w:p>
-      <w:pPr>
-        <w:pStyle w:val="Body"/>
+        <w:t>22/05/2017</w:t>
+      </w:r>
+    </w:p>
+    <w:p>
+      <w:pPr>
+        <w:pStyle w:val="Body A"/>
+      </w:pPr>
+    </w:p>
+    <w:p>
+      <w:pPr>
+        <w:pStyle w:val="Body A"/>
+      </w:pPr>
+    </w:p>
+    <w:p>
+      <w:pPr>
+        <w:pStyle w:val="Body A"/>
       </w:pPr>
       <w:r>
         <w:rPr>
           <w:rtl w:val="0"/>
         </w:rPr>
-        <w:t>22/05/2017</w:t>
-      </w:r>
-    </w:p>
-    <w:p>
-      <w:pPr>
-        <w:pStyle w:val="Body"/>
-      </w:pPr>
-    </w:p>
-    <w:p>
-      <w:pPr>
-        <w:pStyle w:val="Body"/>
-      </w:pPr>
-    </w:p>
-    <w:p>
-      <w:pPr>
-        <w:pStyle w:val="Body"/>
-      </w:pPr>
-      <w:r>
-        <w:rPr>
-          <w:rtl w:val="0"/>
-        </w:rPr>
         <w:tab/>
         <w:tab/>
         <w:t xml:space="preserve"> </w:t>
@@ -100,7 +94,7 @@
     </w:p>
     <w:p>
       <w:pPr>
-        <w:pStyle w:val="Body"/>
+        <w:pStyle w:val="Body A"/>
       </w:pPr>
       <w:r>
         <w:rPr>
@@ -120,16 +114,16 @@
     </w:p>
     <w:p>
       <w:pPr>
-        <w:pStyle w:val="Body"/>
-      </w:pPr>
-      <w:r>
-        <w:tab/>
-        <w:tab/>
-      </w:r>
-    </w:p>
-    <w:p>
-      <w:pPr>
-        <w:pStyle w:val="Body"/>
+        <w:pStyle w:val="Body A"/>
+      </w:pPr>
+      <w:r>
+        <w:tab/>
+        <w:tab/>
+      </w:r>
+    </w:p>
+    <w:p>
+      <w:pPr>
+        <w:pStyle w:val="Body A"/>
       </w:pPr>
       <w:r>
         <w:rPr>
@@ -140,15 +134,15 @@
       <w:r>
         <w:drawing>
           <wp:inline distT="0" distB="0" distL="0" distR="0">
-            <wp:extent cx="3771900" cy="3169921"/>
+            <wp:extent cx="3771900" cy="3169923"/>
             <wp:effectExtent l="0" t="0" r="0" b="0"/>
-            <wp:docPr id="1073741825" name="officeArt object"/>
+            <wp:docPr id="1073741825" name="officeArt object" descr="image20.png"/>
             <wp:cNvGraphicFramePr/>
             <a:graphic xmlns:a="http://schemas.openxmlformats.org/drawingml/2006/main">
               <a:graphicData uri="http://schemas.openxmlformats.org/drawingml/2006/picture">
                 <pic:pic xmlns:pic="http://schemas.openxmlformats.org/drawingml/2006/picture">
                   <pic:nvPicPr>
-                    <pic:cNvPr id="1073741825" name="image20.png"/>
+                    <pic:cNvPr id="1073741825" name="image20.png" descr="image20.png"/>
                     <pic:cNvPicPr>
                       <a:picLocks noChangeAspect="1"/>
                     </pic:cNvPicPr>
@@ -164,7 +158,7 @@
                   <pic:spPr>
                     <a:xfrm>
                       <a:off x="0" y="0"/>
-                      <a:ext cx="3771900" cy="3169921"/>
+                      <a:ext cx="3771900" cy="3169923"/>
                     </a:xfrm>
                     <a:prstGeom prst="rect">
                       <a:avLst/>
@@ -184,20 +178,20 @@
     </w:p>
     <w:p>
       <w:pPr>
-        <w:pStyle w:val="Body"/>
-      </w:pPr>
-      <w:r>
-        <w:tab/>
-        <w:tab/>
-        <w:tab/>
-        <w:tab/>
-        <w:tab/>
-        <w:tab/>
-      </w:r>
-    </w:p>
-    <w:p>
-      <w:pPr>
-        <w:pStyle w:val="Body"/>
+        <w:pStyle w:val="Body A"/>
+      </w:pPr>
+      <w:r>
+        <w:tab/>
+        <w:tab/>
+        <w:tab/>
+        <w:tab/>
+        <w:tab/>
+        <w:tab/>
+      </w:r>
+    </w:p>
+    <w:p>
+      <w:pPr>
+        <w:pStyle w:val="Body A"/>
         <w:rPr>
           <w:b w:val="1"/>
           <w:bCs w:val="1"/>
@@ -215,33 +209,34 @@
     </w:p>
     <w:p>
       <w:pPr>
-        <w:pStyle w:val="Body"/>
-        <w:rPr>
-          <w:b w:val="1"/>
-          <w:bCs w:val="1"/>
-        </w:rPr>
-      </w:pPr>
-    </w:p>
-    <w:p>
-      <w:pPr>
-        <w:pStyle w:val="Body"/>
-      </w:pPr>
-      <w:r>
-        <w:rPr>
+        <w:pStyle w:val="Body A"/>
+        <w:rPr>
+          <w:b w:val="1"/>
+          <w:bCs w:val="1"/>
+        </w:rPr>
+      </w:pPr>
+    </w:p>
+    <w:p>
+      <w:pPr>
+        <w:pStyle w:val="Body A"/>
+      </w:pPr>
+      <w:r>
+        <w:rPr>
+          <w:rFonts w:ascii="Times New Roman" w:cs="Times New Roman" w:hAnsi="Times New Roman" w:eastAsia="Times New Roman"/>
           <w:b w:val="1"/>
           <w:bCs w:val="1"/>
         </w:rPr>
         <w:drawing>
           <wp:inline distT="0" distB="0" distL="0" distR="0">
-            <wp:extent cx="2827021" cy="3070861"/>
+            <wp:extent cx="2827023" cy="3070862"/>
             <wp:effectExtent l="0" t="0" r="0" b="0"/>
-            <wp:docPr id="1073741826" name="officeArt object"/>
+            <wp:docPr id="1073741826" name="officeArt object" descr="image21.png"/>
             <wp:cNvGraphicFramePr/>
             <a:graphic xmlns:a="http://schemas.openxmlformats.org/drawingml/2006/main">
               <a:graphicData uri="http://schemas.openxmlformats.org/drawingml/2006/picture">
                 <pic:pic xmlns:pic="http://schemas.openxmlformats.org/drawingml/2006/picture">
                   <pic:nvPicPr>
-                    <pic:cNvPr id="1073741826" name="image21.png"/>
+                    <pic:cNvPr id="1073741826" name="image21.png" descr="image21.png"/>
                     <pic:cNvPicPr>
                       <a:picLocks noChangeAspect="1"/>
                     </pic:cNvPicPr>
@@ -257,7 +252,7 @@
                   <pic:spPr>
                     <a:xfrm>
                       <a:off x="0" y="0"/>
-                      <a:ext cx="2827021" cy="3070861"/>
+                      <a:ext cx="2827023" cy="3070862"/>
                     </a:xfrm>
                     <a:prstGeom prst="rect">
                       <a:avLst/>
@@ -281,53 +276,42 @@
     </w:p>
     <w:p>
       <w:pPr>
-        <w:pStyle w:val="Body"/>
-      </w:pPr>
-      <w:r>
-        <w:tab/>
-        <w:tab/>
-        <w:tab/>
-        <w:tab/>
-        <w:tab/>
-        <w:tab/>
-        <w:tab/>
-        <w:tab/>
-        <w:tab/>
-      </w:r>
-    </w:p>
-    <w:p>
-      <w:pPr>
-        <w:pStyle w:val="Body"/>
+        <w:pStyle w:val="Body A"/>
+      </w:pPr>
+      <w:r>
+        <w:tab/>
+        <w:tab/>
+        <w:tab/>
+        <w:tab/>
+        <w:tab/>
+        <w:tab/>
+        <w:tab/>
+        <w:tab/>
+      </w:r>
+    </w:p>
+    <w:p>
+      <w:pPr>
+        <w:pStyle w:val="Body A"/>
       </w:pPr>
       <w:r>
         <w:rPr>
           <w:rtl w:val="0"/>
         </w:rPr>
         <w:t>=</w:t>
-      </w:r>
-      <w:r>
-        <w:tab/>
-        <w:tab/>
-        <w:tab/>
-        <w:tab/>
-      </w:r>
-    </w:p>
-    <w:p>
-      <w:pPr>
-        <w:pStyle w:val="Body"/>
-        <w:rPr>
-          <w:b w:val="1"/>
-          <w:bCs w:val="1"/>
-        </w:rPr>
-      </w:pPr>
-      <w:r>
-        <w:rPr>
-          <w:b w:val="1"/>
-          <w:bCs w:val="1"/>
-          <w:rtl w:val="0"/>
-        </w:rPr>
-        <w:t xml:space="preserve">I.T </w:t>
-      </w:r>
+        <w:tab/>
+        <w:tab/>
+        <w:tab/>
+        <w:tab/>
+      </w:r>
+    </w:p>
+    <w:p>
+      <w:pPr>
+        <w:pStyle w:val="Body A"/>
+        <w:rPr>
+          <w:b w:val="1"/>
+          <w:bCs w:val="1"/>
+        </w:rPr>
+      </w:pPr>
       <w:r>
         <w:rPr>
           <w:b w:val="1"/>
@@ -335,45 +319,41 @@
           <w:rtl w:val="0"/>
           <w:lang w:val="en-US"/>
         </w:rPr>
-        <w:t>3 &amp; 4</w:t>
-      </w:r>
-      <w:r>
-        <w:rPr>
-          <w:b w:val="1"/>
-          <w:bCs w:val="1"/>
-          <w:rtl w:val="0"/>
-          <w:lang w:val="en-US"/>
-        </w:rPr>
-        <w:t xml:space="preserve"> - Example of searching and sorting data.</w:t>
-      </w:r>
-      <w:r>
+        <w:t>I.T 3 &amp; 4 - Example of searching and sorting data.</w:t>
+      </w:r>
+      <w:r>
+        <w:rPr>
+          <w:rFonts w:ascii="Times New Roman" w:cs="Times New Roman" w:hAnsi="Times New Roman" w:eastAsia="Times New Roman"/>
+          <w:b w:val="1"/>
+          <w:bCs w:val="1"/>
+        </w:rPr>
         <w:drawing>
-          <wp:anchor distT="152400" distB="152400" distL="152400" distR="152400" simplePos="0" relativeHeight="251659264" behindDoc="0" locked="0" layoutInCell="1" allowOverlap="1">
+          <wp:anchor distT="152400" distB="152400" distL="152400" distR="152400" simplePos="0" relativeHeight="251664384" behindDoc="0" locked="0" layoutInCell="1" allowOverlap="1">
             <wp:simplePos x="0" y="0"/>
             <wp:positionH relativeFrom="page">
-              <wp:posOffset>447040</wp:posOffset>
+              <wp:posOffset>664209</wp:posOffset>
             </wp:positionH>
-            <wp:positionV relativeFrom="page">
-              <wp:posOffset>1800860</wp:posOffset>
+            <wp:positionV relativeFrom="line">
+              <wp:posOffset>301090</wp:posOffset>
             </wp:positionV>
-            <wp:extent cx="5727700" cy="1974262"/>
+            <wp:extent cx="5727700" cy="1773044"/>
             <wp:effectExtent l="0" t="0" r="0" b="0"/>
             <wp:wrapThrough wrapText="bothSides" distL="152400" distR="152400">
               <wp:wrapPolygon edited="1">
                 <wp:start x="0" y="0"/>
                 <wp:lineTo x="21600" y="0"/>
-                <wp:lineTo x="21600" y="21603"/>
-                <wp:lineTo x="0" y="21603"/>
+                <wp:lineTo x="21600" y="21601"/>
+                <wp:lineTo x="0" y="21601"/>
                 <wp:lineTo x="0" y="0"/>
               </wp:wrapPolygon>
             </wp:wrapThrough>
-            <wp:docPr id="1073741830" name="officeArt object"/>
+            <wp:docPr id="1073741827" name="officeArt object" descr="Screen Shot 2017-11-27 at 20.34.11.png"/>
             <wp:cNvGraphicFramePr/>
             <a:graphic xmlns:a="http://schemas.openxmlformats.org/drawingml/2006/main">
               <a:graphicData uri="http://schemas.openxmlformats.org/drawingml/2006/picture">
                 <pic:pic xmlns:pic="http://schemas.openxmlformats.org/drawingml/2006/picture">
                   <pic:nvPicPr>
-                    <pic:cNvPr id="1073741830" name="Screen Shot 2017-06-24 at 16.11.37.png"/>
+                    <pic:cNvPr id="1073741827" name="Screen Shot 2017-11-27 at 20.34.11.png" descr="Screen Shot 2017-11-27 at 20.34.11.png"/>
                     <pic:cNvPicPr>
                       <a:picLocks noChangeAspect="1"/>
                     </pic:cNvPicPr>
@@ -389,7 +369,7 @@
                   <pic:spPr>
                     <a:xfrm>
                       <a:off x="0" y="0"/>
-                      <a:ext cx="5727700" cy="1974262"/>
+                      <a:ext cx="5727700" cy="1773044"/>
                     </a:xfrm>
                     <a:prstGeom prst="rect">
                       <a:avLst/>
@@ -406,63 +386,20 @@
           </wp:anchor>
         </w:drawing>
       </w:r>
-    </w:p>
-    <w:p>
-      <w:pPr>
-        <w:pStyle w:val="Body"/>
-        <w:rPr>
-          <w:b w:val="1"/>
-          <w:bCs w:val="1"/>
-        </w:rPr>
-      </w:pPr>
-      <w:r>
-        <w:rPr>
-          <w:b w:val="1"/>
-          <w:bCs w:val="1"/>
-          <w:rtl w:val="0"/>
-        </w:rPr>
-        <w:t xml:space="preserve"> </w:t>
-      </w:r>
-    </w:p>
-    <w:p>
-      <w:pPr>
-        <w:pStyle w:val="Body"/>
-      </w:pPr>
-      <w:r>
-        <w:tab/>
-        <w:tab/>
-        <w:tab/>
-        <w:tab/>
-        <w:tab/>
-      </w:r>
-    </w:p>
-    <w:p>
-      <w:pPr>
-        <w:pStyle w:val="Body"/>
-      </w:pPr>
-      <w:r>
-        <w:tab/>
-        <w:tab/>
-        <w:tab/>
-        <w:tab/>
-      </w:r>
-    </w:p>
-    <w:p>
-      <w:pPr>
-        <w:pStyle w:val="Body"/>
-      </w:pPr>
-      <w:r>
-        <w:tab/>
-      </w:r>
-      <w:r>
+      <w:r>
+        <w:rPr>
+          <w:rFonts w:ascii="Times New Roman" w:cs="Times New Roman" w:hAnsi="Times New Roman" w:eastAsia="Times New Roman"/>
+          <w:b w:val="1"/>
+          <w:bCs w:val="1"/>
+        </w:rPr>
         <w:drawing>
-          <wp:anchor distT="152400" distB="152400" distL="152400" distR="152400" simplePos="0" relativeHeight="251660288" behindDoc="0" locked="0" layoutInCell="1" allowOverlap="1">
+          <wp:anchor distT="152400" distB="152400" distL="152400" distR="152400" simplePos="0" relativeHeight="251659264" behindDoc="0" locked="0" layoutInCell="1" allowOverlap="1">
             <wp:simplePos x="0" y="0"/>
-            <wp:positionH relativeFrom="margin">
-              <wp:posOffset>-473709</wp:posOffset>
+            <wp:positionH relativeFrom="page">
+              <wp:posOffset>664209</wp:posOffset>
             </wp:positionH>
             <wp:positionV relativeFrom="line">
-              <wp:posOffset>304311</wp:posOffset>
+              <wp:posOffset>2074134</wp:posOffset>
             </wp:positionV>
             <wp:extent cx="2026299" cy="1571579"/>
             <wp:effectExtent l="0" t="0" r="0" b="0"/>
@@ -475,13 +412,13 @@
                 <wp:lineTo x="0" y="0"/>
               </wp:wrapPolygon>
             </wp:wrapThrough>
-            <wp:docPr id="1073741827" name="officeArt object"/>
+            <wp:docPr id="1073741828" name="officeArt object" descr="Screen Shot 2017-06-24 at 16.11.56.png"/>
             <wp:cNvGraphicFramePr/>
             <a:graphic xmlns:a="http://schemas.openxmlformats.org/drawingml/2006/main">
               <a:graphicData uri="http://schemas.openxmlformats.org/drawingml/2006/picture">
                 <pic:pic xmlns:pic="http://schemas.openxmlformats.org/drawingml/2006/picture">
                   <pic:nvPicPr>
-                    <pic:cNvPr id="1073741827" name="Screen Shot 2017-06-24 at 16.11.56.png"/>
+                    <pic:cNvPr id="1073741828" name="Screen Shot 2017-06-24 at 16.11.56.png" descr="Screen Shot 2017-06-24 at 16.11.56.png"/>
                     <pic:cNvPicPr>
                       <a:picLocks noChangeAspect="1"/>
                     </pic:cNvPicPr>
@@ -514,111 +451,114 @@
           </wp:anchor>
         </w:drawing>
       </w:r>
-      <w:r>
-        <w:tab/>
-        <w:tab/>
-      </w:r>
-    </w:p>
-    <w:p>
-      <w:pPr>
-        <w:pStyle w:val="Body"/>
-      </w:pPr>
-    </w:p>
-    <w:p>
-      <w:pPr>
-        <w:pStyle w:val="Body"/>
-      </w:pPr>
-      <w:r>
-        <w:tab/>
-      </w:r>
-    </w:p>
-    <w:p>
-      <w:pPr>
-        <w:pStyle w:val="Body"/>
-      </w:pPr>
-      <w:r>
-        <w:rPr>
+    </w:p>
+    <w:p>
+      <w:pPr>
+        <w:pStyle w:val="Body A"/>
+        <w:rPr>
+          <w:b w:val="1"/>
+          <w:bCs w:val="1"/>
+        </w:rPr>
+      </w:pPr>
+      <w:r>
+        <w:rPr>
+          <w:b w:val="1"/>
+          <w:bCs w:val="1"/>
           <w:rtl w:val="0"/>
+          <w:lang w:val="en-US"/>
+        </w:rPr>
+        <w:t xml:space="preserve"> </w:t>
+      </w:r>
+    </w:p>
+    <w:p>
+      <w:pPr>
+        <w:pStyle w:val="Body A"/>
+      </w:pPr>
+      <w:r>
+        <w:tab/>
+        <w:tab/>
+        <w:tab/>
+        <w:tab/>
+        <w:tab/>
+      </w:r>
+    </w:p>
+    <w:p>
+      <w:pPr>
+        <w:pStyle w:val="Body A"/>
+      </w:pPr>
+      <w:r>
+        <w:tab/>
+        <w:tab/>
+        <w:tab/>
+        <w:tab/>
+      </w:r>
+    </w:p>
+    <w:p>
+      <w:pPr>
+        <w:pStyle w:val="Body A"/>
+      </w:pPr>
+      <w:r>
+        <w:tab/>
+        <w:tab/>
+        <w:tab/>
+      </w:r>
+    </w:p>
+    <w:p>
+      <w:pPr>
+        <w:pStyle w:val="Body A"/>
+      </w:pPr>
+    </w:p>
+    <w:p>
+      <w:pPr>
+        <w:pStyle w:val="Body A"/>
+      </w:pPr>
+      <w:r>
+        <w:tab/>
+      </w:r>
+    </w:p>
+    <w:p>
+      <w:pPr>
+        <w:pStyle w:val="Body A"/>
+      </w:pPr>
+      <w:r>
+        <w:rPr>
+          <w:rtl w:val="0"/>
         </w:rPr>
         <w:t xml:space="preserve">    </w:t>
       </w:r>
     </w:p>
     <w:p>
       <w:pPr>
-        <w:pStyle w:val="Body"/>
-      </w:pPr>
-    </w:p>
-    <w:p>
-      <w:pPr>
-        <w:pStyle w:val="Body"/>
-      </w:pPr>
-      <w:r>
-        <w:rPr>
-          <w:rtl w:val="0"/>
-        </w:rPr>
-        <w:tab/>
-        <w:tab/>
-        <w:t xml:space="preserve"> </w:t>
-        <w:tab/>
-        <w:t xml:space="preserve"> </w:t>
-        <w:tab/>
-        <w:tab/>
-        <w:tab/>
-        <w:tab/>
-      </w:r>
-    </w:p>
-    <w:p>
-      <w:pPr>
-        <w:pStyle w:val="Body"/>
-      </w:pPr>
-    </w:p>
-    <w:p>
-      <w:pPr>
-        <w:pStyle w:val="Body"/>
-      </w:pPr>
-    </w:p>
-    <w:p>
-      <w:pPr>
-        <w:pStyle w:val="Body"/>
-      </w:pPr>
-    </w:p>
-    <w:p>
-      <w:pPr>
-        <w:pStyle w:val="Body"/>
-      </w:pPr>
-    </w:p>
-    <w:p>
-      <w:pPr>
-        <w:pStyle w:val="Body"/>
+        <w:pStyle w:val="Body A"/>
       </w:pPr>
       <w:r>
         <w:drawing>
-          <wp:anchor distT="152400" distB="152400" distL="152400" distR="152400" simplePos="0" relativeHeight="251661312" behindDoc="0" locked="0" layoutInCell="1" allowOverlap="1">
+          <wp:anchor distT="152400" distB="152400" distL="152400" distR="152400" simplePos="0" relativeHeight="251665408" behindDoc="0" locked="0" layoutInCell="1" allowOverlap="1">
             <wp:simplePos x="0" y="0"/>
-            <wp:positionH relativeFrom="margin">
-              <wp:posOffset>-473709</wp:posOffset>
+            <wp:positionH relativeFrom="page">
+              <wp:posOffset>664209</wp:posOffset>
             </wp:positionH>
             <wp:positionV relativeFrom="line">
-              <wp:posOffset>160697</wp:posOffset>
+              <wp:posOffset>235937</wp:posOffset>
             </wp:positionV>
-            <wp:extent cx="5727700" cy="1547637"/>
+            <wp:extent cx="5727700" cy="1524955"/>
             <wp:effectExtent l="0" t="0" r="0" b="0"/>
             <wp:wrapThrough wrapText="bothSides" distL="152400" distR="152400">
               <wp:wrapPolygon edited="1">
                 <wp:start x="0" y="0"/>
-                <wp:lineTo x="21600" y="0"/>
-                <wp:lineTo x="21600" y="21624"/>
-                <wp:lineTo x="0" y="21624"/>
+                <wp:lineTo x="21621" y="0"/>
+                <wp:lineTo x="21621" y="21629"/>
+                <wp:lineTo x="0" y="21629"/>
                 <wp:lineTo x="0" y="0"/>
               </wp:wrapPolygon>
             </wp:wrapThrough>
-            <wp:docPr id="1073741828" name="officeArt object"/>
+            <wp:docPr id="1073741829" name="officeArt object" descr="Screen Shot 2017-11-27 at 20.36.42.png"/>
             <wp:cNvGraphicFramePr/>
             <a:graphic xmlns:a="http://schemas.openxmlformats.org/drawingml/2006/main">
               <a:graphicData uri="http://schemas.openxmlformats.org/drawingml/2006/picture">
                 <pic:pic xmlns:pic="http://schemas.openxmlformats.org/drawingml/2006/picture">
                   <pic:nvPicPr>
-                    <pic:cNvPr id="1073741828" name="Screen Shot 2017-06-24 at 16.12.09.png"/>
+                    <pic:cNvPr id="1073741829" name="Screen Shot 2017-11-27 at 20.36.42.png" descr="Screen Shot 2017-11-27 at 20.36.42.png"/>
                     <pic:cNvPicPr>
                       <a:picLocks noChangeAspect="1"/>
                     </pic:cNvPicPr>
@@ -634,7 +574,7 @@
                   <pic:spPr>
                     <a:xfrm>
                       <a:off x="0" y="0"/>
-                      <a:ext cx="5727700" cy="1547637"/>
+                      <a:ext cx="5727700" cy="1524955"/>
                     </a:xfrm>
                     <a:prstGeom prst="rect">
                       <a:avLst/>
@@ -651,60 +591,15 @@
           </wp:anchor>
         </w:drawing>
       </w:r>
-    </w:p>
-    <w:p>
-      <w:pPr>
-        <w:pStyle w:val="Body"/>
-      </w:pPr>
-    </w:p>
-    <w:p>
-      <w:pPr>
-        <w:pStyle w:val="Body"/>
-      </w:pPr>
-    </w:p>
-    <w:p>
-      <w:pPr>
-        <w:pStyle w:val="Body"/>
-      </w:pPr>
-    </w:p>
-    <w:p>
-      <w:pPr>
-        <w:pStyle w:val="Body"/>
-      </w:pPr>
-    </w:p>
-    <w:p>
-      <w:pPr>
-        <w:pStyle w:val="Body"/>
-      </w:pPr>
-    </w:p>
-    <w:p>
-      <w:pPr>
-        <w:pStyle w:val="Body"/>
-      </w:pPr>
-    </w:p>
-    <w:p>
-      <w:pPr>
-        <w:pStyle w:val="Body"/>
-      </w:pPr>
-    </w:p>
-    <w:p>
-      <w:pPr>
-        <w:pStyle w:val="Body"/>
-      </w:pPr>
-    </w:p>
-    <w:p>
-      <w:pPr>
-        <w:pStyle w:val="Body"/>
-      </w:pPr>
       <w:r>
         <w:drawing>
-          <wp:anchor distT="152400" distB="152400" distL="152400" distR="152400" simplePos="0" relativeHeight="251662336" behindDoc="0" locked="0" layoutInCell="1" allowOverlap="1">
+          <wp:anchor distT="152400" distB="152400" distL="152400" distR="152400" simplePos="0" relativeHeight="251660288" behindDoc="0" locked="0" layoutInCell="1" allowOverlap="1">
             <wp:simplePos x="0" y="0"/>
-            <wp:positionH relativeFrom="margin">
-              <wp:posOffset>-473709</wp:posOffset>
+            <wp:positionH relativeFrom="page">
+              <wp:posOffset>664209</wp:posOffset>
             </wp:positionH>
             <wp:positionV relativeFrom="line">
-              <wp:posOffset>260874</wp:posOffset>
+              <wp:posOffset>1760892</wp:posOffset>
             </wp:positionV>
             <wp:extent cx="3390900" cy="1625600"/>
             <wp:effectExtent l="0" t="0" r="0" b="0"/>
@@ -717,13 +612,13 @@
                 <wp:lineTo x="0" y="0"/>
               </wp:wrapPolygon>
             </wp:wrapThrough>
-            <wp:docPr id="1073741829" name="officeArt object"/>
+            <wp:docPr id="1073741830" name="officeArt object" descr="Screen Shot 2017-06-24 at 16.12.15.png"/>
             <wp:cNvGraphicFramePr/>
             <a:graphic xmlns:a="http://schemas.openxmlformats.org/drawingml/2006/main">
               <a:graphicData uri="http://schemas.openxmlformats.org/drawingml/2006/picture">
                 <pic:pic xmlns:pic="http://schemas.openxmlformats.org/drawingml/2006/picture">
                   <pic:nvPicPr>
-                    <pic:cNvPr id="1073741829" name="Screen Shot 2017-06-24 at 16.12.15.png"/>
+                    <pic:cNvPr id="1073741830" name="Screen Shot 2017-06-24 at 16.12.15.png" descr="Screen Shot 2017-06-24 at 16.12.15.png"/>
                     <pic:cNvPicPr>
                       <a:picLocks noChangeAspect="1"/>
                     </pic:cNvPicPr>
@@ -759,95 +654,101 @@
     </w:p>
     <w:p>
       <w:pPr>
-        <w:pStyle w:val="Body"/>
-      </w:pPr>
-    </w:p>
-    <w:p>
-      <w:pPr>
-        <w:pStyle w:val="Body"/>
-      </w:pPr>
-    </w:p>
-    <w:p>
-      <w:pPr>
-        <w:pStyle w:val="Body"/>
-      </w:pPr>
-    </w:p>
-    <w:p>
-      <w:pPr>
-        <w:pStyle w:val="Body"/>
-      </w:pPr>
-    </w:p>
-    <w:p>
-      <w:pPr>
-        <w:pStyle w:val="Body"/>
-      </w:pPr>
-    </w:p>
-    <w:p>
-      <w:pPr>
-        <w:pStyle w:val="Body"/>
-      </w:pPr>
-    </w:p>
-    <w:p>
-      <w:pPr>
-        <w:pStyle w:val="Body"/>
-      </w:pPr>
-    </w:p>
-    <w:p>
-      <w:pPr>
-        <w:pStyle w:val="Body"/>
-      </w:pPr>
-    </w:p>
-    <w:p>
-      <w:pPr>
-        <w:pStyle w:val="Body"/>
-      </w:pPr>
-    </w:p>
-    <w:p>
-      <w:pPr>
-        <w:pStyle w:val="Body"/>
-      </w:pPr>
-    </w:p>
-    <w:p>
-      <w:pPr>
-        <w:pStyle w:val="Body"/>
-      </w:pPr>
-    </w:p>
-    <w:p>
-      <w:pPr>
-        <w:pStyle w:val="Body"/>
-      </w:pPr>
-    </w:p>
-    <w:p>
-      <w:pPr>
-        <w:pStyle w:val="Body"/>
-      </w:pPr>
-    </w:p>
-    <w:p>
-      <w:pPr>
-        <w:pStyle w:val="Body"/>
-      </w:pPr>
-    </w:p>
-    <w:p>
-      <w:pPr>
-        <w:pStyle w:val="Body"/>
-      </w:pPr>
-    </w:p>
-    <w:p>
-      <w:pPr>
-        <w:pStyle w:val="Body"/>
-        <w:rPr>
-          <w:b w:val="1"/>
-          <w:bCs w:val="1"/>
-        </w:rPr>
-      </w:pPr>
-      <w:r>
-        <w:rPr>
-          <w:b w:val="1"/>
-          <w:bCs w:val="1"/>
+        <w:pStyle w:val="Body A"/>
+      </w:pPr>
+      <w:r>
+        <w:rPr>
           <w:rtl w:val="0"/>
         </w:rPr>
-        <w:t xml:space="preserve">I.T </w:t>
-      </w:r>
+        <w:tab/>
+        <w:tab/>
+        <w:t xml:space="preserve"> </w:t>
+        <w:tab/>
+        <w:t xml:space="preserve"> </w:t>
+        <w:tab/>
+        <w:tab/>
+        <w:tab/>
+        <w:tab/>
+      </w:r>
+    </w:p>
+    <w:p>
+      <w:pPr>
+        <w:pStyle w:val="Body A"/>
+      </w:pPr>
+    </w:p>
+    <w:p>
+      <w:pPr>
+        <w:pStyle w:val="Body A"/>
+      </w:pPr>
+    </w:p>
+    <w:p>
+      <w:pPr>
+        <w:pStyle w:val="Body A"/>
+      </w:pPr>
+    </w:p>
+    <w:p>
+      <w:pPr>
+        <w:pStyle w:val="Body A"/>
+      </w:pPr>
+    </w:p>
+    <w:p>
+      <w:pPr>
+        <w:pStyle w:val="Body A"/>
+      </w:pPr>
+    </w:p>
+    <w:p>
+      <w:pPr>
+        <w:pStyle w:val="Body A"/>
+      </w:pPr>
+    </w:p>
+    <w:p>
+      <w:pPr>
+        <w:pStyle w:val="Body A"/>
+      </w:pPr>
+    </w:p>
+    <w:p>
+      <w:pPr>
+        <w:pStyle w:val="Body A"/>
+      </w:pPr>
+    </w:p>
+    <w:p>
+      <w:pPr>
+        <w:pStyle w:val="Body A"/>
+      </w:pPr>
+    </w:p>
+    <w:p>
+      <w:pPr>
+        <w:pStyle w:val="Body A"/>
+      </w:pPr>
+    </w:p>
+    <w:p>
+      <w:pPr>
+        <w:pStyle w:val="Body A"/>
+      </w:pPr>
+    </w:p>
+    <w:p>
+      <w:pPr>
+        <w:pStyle w:val="Body A"/>
+      </w:pPr>
+    </w:p>
+    <w:p>
+      <w:pPr>
+        <w:pStyle w:val="Body A"/>
+      </w:pPr>
+    </w:p>
+    <w:p>
+      <w:pPr>
+        <w:pStyle w:val="Body A"/>
+      </w:pPr>
+    </w:p>
+    <w:p>
+      <w:pPr>
+        <w:pStyle w:val="Body A"/>
+        <w:rPr>
+          <w:b w:val="1"/>
+          <w:bCs w:val="1"/>
+        </w:rPr>
+      </w:pPr>
       <w:r>
         <w:rPr>
           <w:b w:val="1"/>
@@ -855,32 +756,24 @@
           <w:rtl w:val="0"/>
           <w:lang w:val="en-US"/>
         </w:rPr>
-        <w:t>5</w:t>
-      </w:r>
-      <w:r>
-        <w:rPr>
-          <w:b w:val="1"/>
-          <w:bCs w:val="1"/>
-          <w:rtl w:val="0"/>
-          <w:lang w:val="en-US"/>
-        </w:rPr>
-        <w:t xml:space="preserve"> - Example of an array, a function that uses an array and the result</w:t>
-      </w:r>
-      <w:r>
-        <w:rPr>
+        <w:t>I.T 5 - Example of an array, a function that uses an array and the result</w:t>
+      </w:r>
+      <w:r>
+        <w:rPr>
+          <w:rFonts w:ascii="Times New Roman" w:cs="Times New Roman" w:hAnsi="Times New Roman" w:eastAsia="Times New Roman"/>
           <w:b w:val="1"/>
           <w:bCs w:val="1"/>
         </w:rPr>
         <w:drawing>
-          <wp:anchor distT="152400" distB="152400" distL="152400" distR="152400" simplePos="0" relativeHeight="251663360" behindDoc="0" locked="0" layoutInCell="1" allowOverlap="1">
+          <wp:anchor distT="152400" distB="152400" distL="152400" distR="152400" simplePos="0" relativeHeight="251661312" behindDoc="0" locked="0" layoutInCell="1" allowOverlap="1">
             <wp:simplePos x="0" y="0"/>
-            <wp:positionH relativeFrom="margin">
-              <wp:posOffset>-105410</wp:posOffset>
+            <wp:positionH relativeFrom="page">
+              <wp:posOffset>808988</wp:posOffset>
             </wp:positionH>
             <wp:positionV relativeFrom="line">
-              <wp:posOffset>170865</wp:posOffset>
+              <wp:posOffset>170864</wp:posOffset>
             </wp:positionV>
-            <wp:extent cx="5562743" cy="5727700"/>
+            <wp:extent cx="5562744" cy="5727700"/>
             <wp:effectExtent l="0" t="0" r="0" b="0"/>
             <wp:wrapThrough wrapText="bothSides" distL="152400" distR="152400">
               <wp:wrapPolygon edited="1">
@@ -891,13 +784,13 @@
                 <wp:lineTo x="0" y="0"/>
               </wp:wrapPolygon>
             </wp:wrapThrough>
-            <wp:docPr id="1073741831" name="officeArt object"/>
+            <wp:docPr id="1073741831" name="officeArt object" descr="Screen Shot 2017-06-23 at 14.17.52.png"/>
             <wp:cNvGraphicFramePr/>
             <a:graphic xmlns:a="http://schemas.openxmlformats.org/drawingml/2006/main">
               <a:graphicData uri="http://schemas.openxmlformats.org/drawingml/2006/picture">
                 <pic:pic xmlns:pic="http://schemas.openxmlformats.org/drawingml/2006/picture">
                   <pic:nvPicPr>
-                    <pic:cNvPr id="1073741831" name="Screen Shot 2017-06-23 at 14.17.52.png"/>
+                    <pic:cNvPr id="1073741831" name="Screen Shot 2017-06-23 at 14.17.52.png" descr="Screen Shot 2017-06-23 at 14.17.52.png"/>
                     <pic:cNvPicPr>
                       <a:picLocks noChangeAspect="1"/>
                     </pic:cNvPicPr>
@@ -913,7 +806,7 @@
                   <pic:spPr>
                     <a:xfrm>
                       <a:off x="0" y="0"/>
-                      <a:ext cx="5562743" cy="5727700"/>
+                      <a:ext cx="5562744" cy="5727700"/>
                     </a:xfrm>
                     <a:prstGeom prst="rect">
                       <a:avLst/>
@@ -935,170 +828,163 @@
           <w:b w:val="1"/>
           <w:bCs w:val="1"/>
           <w:rtl w:val="0"/>
+          <w:lang w:val="en-US"/>
         </w:rPr>
         <w:t xml:space="preserve"> </w:t>
       </w:r>
     </w:p>
     <w:p>
       <w:pPr>
-        <w:pStyle w:val="Body"/>
-        <w:rPr>
-          <w:b w:val="1"/>
-          <w:bCs w:val="1"/>
-        </w:rPr>
-      </w:pPr>
-    </w:p>
-    <w:p>
-      <w:pPr>
-        <w:pStyle w:val="Body"/>
-        <w:rPr>
-          <w:b w:val="1"/>
-          <w:bCs w:val="1"/>
-        </w:rPr>
-      </w:pPr>
-    </w:p>
-    <w:p>
-      <w:pPr>
-        <w:pStyle w:val="Body"/>
-        <w:rPr>
-          <w:b w:val="1"/>
-          <w:bCs w:val="1"/>
-        </w:rPr>
-      </w:pPr>
-    </w:p>
-    <w:p>
-      <w:pPr>
-        <w:pStyle w:val="Body"/>
-        <w:rPr>
-          <w:b w:val="1"/>
-          <w:bCs w:val="1"/>
-        </w:rPr>
-      </w:pPr>
-    </w:p>
-    <w:p>
-      <w:pPr>
-        <w:pStyle w:val="Body"/>
-        <w:rPr>
-          <w:b w:val="1"/>
-          <w:bCs w:val="1"/>
-        </w:rPr>
-      </w:pPr>
-    </w:p>
-    <w:p>
-      <w:pPr>
-        <w:pStyle w:val="Body"/>
-        <w:rPr>
-          <w:b w:val="1"/>
-          <w:bCs w:val="1"/>
-        </w:rPr>
-      </w:pPr>
-    </w:p>
-    <w:p>
-      <w:pPr>
-        <w:pStyle w:val="Body"/>
-        <w:rPr>
-          <w:b w:val="1"/>
-          <w:bCs w:val="1"/>
-        </w:rPr>
-      </w:pPr>
-    </w:p>
-    <w:p>
-      <w:pPr>
-        <w:pStyle w:val="Body"/>
-        <w:rPr>
-          <w:b w:val="1"/>
-          <w:bCs w:val="1"/>
-        </w:rPr>
-      </w:pPr>
-    </w:p>
-    <w:p>
-      <w:pPr>
-        <w:pStyle w:val="Body"/>
-        <w:rPr>
-          <w:b w:val="1"/>
-          <w:bCs w:val="1"/>
-        </w:rPr>
-      </w:pPr>
-    </w:p>
-    <w:p>
-      <w:pPr>
-        <w:pStyle w:val="Body"/>
-        <w:rPr>
-          <w:b w:val="1"/>
-          <w:bCs w:val="1"/>
-        </w:rPr>
-      </w:pPr>
-    </w:p>
-    <w:p>
-      <w:pPr>
-        <w:pStyle w:val="Body"/>
-        <w:rPr>
-          <w:b w:val="1"/>
-          <w:bCs w:val="1"/>
-        </w:rPr>
-      </w:pPr>
-    </w:p>
-    <w:p>
-      <w:pPr>
-        <w:pStyle w:val="Body"/>
-        <w:rPr>
-          <w:b w:val="1"/>
-          <w:bCs w:val="1"/>
-        </w:rPr>
-      </w:pPr>
-    </w:p>
-    <w:p>
-      <w:pPr>
-        <w:pStyle w:val="Body"/>
-        <w:rPr>
-          <w:b w:val="1"/>
-          <w:bCs w:val="1"/>
-        </w:rPr>
-      </w:pPr>
-    </w:p>
-    <w:p>
-      <w:pPr>
-        <w:pStyle w:val="Body"/>
-        <w:rPr>
-          <w:b w:val="1"/>
-          <w:bCs w:val="1"/>
-        </w:rPr>
-      </w:pPr>
-    </w:p>
-    <w:p>
-      <w:pPr>
-        <w:pStyle w:val="Body"/>
-      </w:pPr>
-    </w:p>
-    <w:p>
-      <w:pPr>
-        <w:pStyle w:val="Body"/>
-      </w:pPr>
-      <w:r>
-        <w:tab/>
-        <w:tab/>
-        <w:tab/>
-        <w:tab/>
-        <w:tab/>
-        <w:tab/>
-      </w:r>
-    </w:p>
-    <w:p>
-      <w:pPr>
-        <w:pStyle w:val="Body"/>
-        <w:rPr>
-          <w:b w:val="1"/>
-          <w:bCs w:val="1"/>
-        </w:rPr>
-      </w:pPr>
-      <w:r>
-        <w:rPr>
-          <w:b w:val="1"/>
-          <w:bCs w:val="1"/>
-          <w:rtl w:val="0"/>
-        </w:rPr>
-        <w:t xml:space="preserve">I.T </w:t>
-      </w:r>
+        <w:pStyle w:val="Body A"/>
+        <w:rPr>
+          <w:b w:val="1"/>
+          <w:bCs w:val="1"/>
+        </w:rPr>
+      </w:pPr>
+    </w:p>
+    <w:p>
+      <w:pPr>
+        <w:pStyle w:val="Body A"/>
+        <w:rPr>
+          <w:b w:val="1"/>
+          <w:bCs w:val="1"/>
+        </w:rPr>
+      </w:pPr>
+    </w:p>
+    <w:p>
+      <w:pPr>
+        <w:pStyle w:val="Body A"/>
+        <w:rPr>
+          <w:b w:val="1"/>
+          <w:bCs w:val="1"/>
+        </w:rPr>
+      </w:pPr>
+    </w:p>
+    <w:p>
+      <w:pPr>
+        <w:pStyle w:val="Body A"/>
+        <w:rPr>
+          <w:b w:val="1"/>
+          <w:bCs w:val="1"/>
+        </w:rPr>
+      </w:pPr>
+    </w:p>
+    <w:p>
+      <w:pPr>
+        <w:pStyle w:val="Body A"/>
+        <w:rPr>
+          <w:b w:val="1"/>
+          <w:bCs w:val="1"/>
+        </w:rPr>
+      </w:pPr>
+    </w:p>
+    <w:p>
+      <w:pPr>
+        <w:pStyle w:val="Body A"/>
+        <w:rPr>
+          <w:b w:val="1"/>
+          <w:bCs w:val="1"/>
+        </w:rPr>
+      </w:pPr>
+    </w:p>
+    <w:p>
+      <w:pPr>
+        <w:pStyle w:val="Body A"/>
+        <w:rPr>
+          <w:b w:val="1"/>
+          <w:bCs w:val="1"/>
+        </w:rPr>
+      </w:pPr>
+    </w:p>
+    <w:p>
+      <w:pPr>
+        <w:pStyle w:val="Body A"/>
+        <w:rPr>
+          <w:b w:val="1"/>
+          <w:bCs w:val="1"/>
+        </w:rPr>
+      </w:pPr>
+    </w:p>
+    <w:p>
+      <w:pPr>
+        <w:pStyle w:val="Body A"/>
+        <w:rPr>
+          <w:b w:val="1"/>
+          <w:bCs w:val="1"/>
+        </w:rPr>
+      </w:pPr>
+    </w:p>
+    <w:p>
+      <w:pPr>
+        <w:pStyle w:val="Body A"/>
+        <w:rPr>
+          <w:b w:val="1"/>
+          <w:bCs w:val="1"/>
+        </w:rPr>
+      </w:pPr>
+    </w:p>
+    <w:p>
+      <w:pPr>
+        <w:pStyle w:val="Body A"/>
+        <w:rPr>
+          <w:b w:val="1"/>
+          <w:bCs w:val="1"/>
+        </w:rPr>
+      </w:pPr>
+    </w:p>
+    <w:p>
+      <w:pPr>
+        <w:pStyle w:val="Body A"/>
+        <w:rPr>
+          <w:b w:val="1"/>
+          <w:bCs w:val="1"/>
+        </w:rPr>
+      </w:pPr>
+    </w:p>
+    <w:p>
+      <w:pPr>
+        <w:pStyle w:val="Body A"/>
+        <w:rPr>
+          <w:b w:val="1"/>
+          <w:bCs w:val="1"/>
+        </w:rPr>
+      </w:pPr>
+    </w:p>
+    <w:p>
+      <w:pPr>
+        <w:pStyle w:val="Body A"/>
+        <w:rPr>
+          <w:b w:val="1"/>
+          <w:bCs w:val="1"/>
+        </w:rPr>
+      </w:pPr>
+    </w:p>
+    <w:p>
+      <w:pPr>
+        <w:pStyle w:val="Body A"/>
+      </w:pPr>
+    </w:p>
+    <w:p>
+      <w:pPr>
+        <w:pStyle w:val="Body A"/>
+      </w:pPr>
+      <w:r>
+        <w:tab/>
+        <w:tab/>
+        <w:tab/>
+        <w:tab/>
+        <w:tab/>
+        <w:tab/>
+      </w:r>
+    </w:p>
+    <w:p>
+      <w:pPr>
+        <w:pStyle w:val="Body A"/>
+        <w:rPr>
+          <w:b w:val="1"/>
+          <w:bCs w:val="1"/>
+        </w:rPr>
+      </w:pPr>
       <w:r>
         <w:rPr>
           <w:b w:val="1"/>
@@ -1106,27 +992,19 @@
           <w:rtl w:val="0"/>
           <w:lang w:val="en-US"/>
         </w:rPr>
-        <w:t>6</w:t>
-      </w:r>
-      <w:r>
-        <w:rPr>
-          <w:b w:val="1"/>
-          <w:bCs w:val="1"/>
-          <w:rtl w:val="0"/>
-          <w:lang w:val="en-US"/>
-        </w:rPr>
-        <w:t xml:space="preserve"> - Example of a hash, a function that uses a hash and the result</w:t>
-      </w:r>
-      <w:r>
-        <w:rPr>
+        <w:t>I.T 6 - Example of a hash, a function that uses a hash and the result</w:t>
+      </w:r>
+      <w:r>
+        <w:rPr>
+          <w:rFonts w:ascii="Times New Roman" w:cs="Times New Roman" w:hAnsi="Times New Roman" w:eastAsia="Times New Roman"/>
           <w:b w:val="1"/>
           <w:bCs w:val="1"/>
         </w:rPr>
         <w:drawing>
-          <wp:anchor distT="152400" distB="152400" distL="152400" distR="152400" simplePos="0" relativeHeight="251664384" behindDoc="0" locked="0" layoutInCell="1" allowOverlap="1">
+          <wp:anchor distT="152400" distB="152400" distL="152400" distR="152400" simplePos="0" relativeHeight="251662336" behindDoc="0" locked="0" layoutInCell="1" allowOverlap="1">
             <wp:simplePos x="0" y="0"/>
-            <wp:positionH relativeFrom="margin">
-              <wp:posOffset>-270509</wp:posOffset>
+            <wp:positionH relativeFrom="page">
+              <wp:posOffset>643890</wp:posOffset>
             </wp:positionH>
             <wp:positionV relativeFrom="line">
               <wp:posOffset>260451</wp:posOffset>
@@ -1142,13 +1020,13 @@
                 <wp:lineTo x="0" y="0"/>
               </wp:wrapPolygon>
             </wp:wrapThrough>
-            <wp:docPr id="1073741832" name="officeArt object"/>
+            <wp:docPr id="1073741832" name="officeArt object" descr="Screen Shot 2017-06-23 at 14.30.06.png"/>
             <wp:cNvGraphicFramePr/>
             <a:graphic xmlns:a="http://schemas.openxmlformats.org/drawingml/2006/main">
               <a:graphicData uri="http://schemas.openxmlformats.org/drawingml/2006/picture">
                 <pic:pic xmlns:pic="http://schemas.openxmlformats.org/drawingml/2006/picture">
                   <pic:nvPicPr>
-                    <pic:cNvPr id="1073741832" name="Screen Shot 2017-06-23 at 14.30.06.png"/>
+                    <pic:cNvPr id="1073741832" name="Screen Shot 2017-06-23 at 14.30.06.png" descr="Screen Shot 2017-06-23 at 14.30.06.png"/>
                     <pic:cNvPicPr>
                       <a:picLocks noChangeAspect="1"/>
                     </pic:cNvPicPr>
@@ -1183,14 +1061,15 @@
       </w:r>
       <w:r>
         <w:rPr>
+          <w:rFonts w:ascii="Times New Roman" w:cs="Times New Roman" w:hAnsi="Times New Roman" w:eastAsia="Times New Roman"/>
           <w:b w:val="1"/>
           <w:bCs w:val="1"/>
         </w:rPr>
         <w:drawing>
-          <wp:anchor distT="152400" distB="152400" distL="152400" distR="152400" simplePos="0" relativeHeight="251665408" behindDoc="0" locked="0" layoutInCell="1" allowOverlap="1">
+          <wp:anchor distT="152400" distB="152400" distL="152400" distR="152400" simplePos="0" relativeHeight="251663360" behindDoc="0" locked="0" layoutInCell="1" allowOverlap="1">
             <wp:simplePos x="0" y="0"/>
-            <wp:positionH relativeFrom="margin">
-              <wp:posOffset>-270509</wp:posOffset>
+            <wp:positionH relativeFrom="page">
+              <wp:posOffset>643890</wp:posOffset>
             </wp:positionH>
             <wp:positionV relativeFrom="line">
               <wp:posOffset>4124430</wp:posOffset>
@@ -1206,13 +1085,13 @@
                 <wp:lineTo x="0" y="0"/>
               </wp:wrapPolygon>
             </wp:wrapThrough>
-            <wp:docPr id="1073741833" name="officeArt object"/>
+            <wp:docPr id="1073741833" name="officeArt object" descr="Screen Shot 2017-06-23 at 14.30.15.png"/>
             <wp:cNvGraphicFramePr/>
             <a:graphic xmlns:a="http://schemas.openxmlformats.org/drawingml/2006/main">
               <a:graphicData uri="http://schemas.openxmlformats.org/drawingml/2006/picture">
                 <pic:pic xmlns:pic="http://schemas.openxmlformats.org/drawingml/2006/picture">
                   <pic:nvPicPr>
-                    <pic:cNvPr id="1073741833" name="Screen Shot 2017-06-23 at 14.30.15.png"/>
+                    <pic:cNvPr id="1073741833" name="Screen Shot 2017-06-23 at 14.30.15.png" descr="Screen Shot 2017-06-23 at 14.30.15.png"/>
                     <pic:cNvPicPr>
                       <a:picLocks noChangeAspect="1"/>
                     </pic:cNvPicPr>
@@ -1250,148 +1129,141 @@
           <w:b w:val="1"/>
           <w:bCs w:val="1"/>
           <w:rtl w:val="0"/>
+          <w:lang w:val="en-US"/>
         </w:rPr>
         <w:t xml:space="preserve"> </w:t>
       </w:r>
     </w:p>
     <w:p>
       <w:pPr>
-        <w:pStyle w:val="Body"/>
-      </w:pPr>
-      <w:r>
-        <w:tab/>
-        <w:tab/>
-        <w:tab/>
-        <w:tab/>
-        <w:tab/>
-      </w:r>
-    </w:p>
-    <w:p>
-      <w:pPr>
-        <w:pStyle w:val="Body"/>
-      </w:pPr>
-    </w:p>
-    <w:p>
-      <w:pPr>
-        <w:pStyle w:val="Body"/>
-      </w:pPr>
-    </w:p>
-    <w:p>
-      <w:pPr>
-        <w:pStyle w:val="Body"/>
-      </w:pPr>
-    </w:p>
-    <w:p>
-      <w:pPr>
-        <w:pStyle w:val="Body"/>
-      </w:pPr>
-    </w:p>
-    <w:p>
-      <w:pPr>
-        <w:pStyle w:val="Body"/>
-      </w:pPr>
-    </w:p>
-    <w:p>
-      <w:pPr>
-        <w:pStyle w:val="Body"/>
-      </w:pPr>
-    </w:p>
-    <w:p>
-      <w:pPr>
-        <w:pStyle w:val="Body"/>
-      </w:pPr>
-    </w:p>
-    <w:p>
-      <w:pPr>
-        <w:pStyle w:val="Body"/>
-      </w:pPr>
-    </w:p>
-    <w:p>
-      <w:pPr>
-        <w:pStyle w:val="Body"/>
-      </w:pPr>
-    </w:p>
-    <w:p>
-      <w:pPr>
-        <w:pStyle w:val="Body"/>
-      </w:pPr>
-    </w:p>
-    <w:p>
-      <w:pPr>
-        <w:pStyle w:val="Body"/>
-      </w:pPr>
-    </w:p>
-    <w:p>
-      <w:pPr>
-        <w:pStyle w:val="Body"/>
-      </w:pPr>
-    </w:p>
-    <w:p>
-      <w:pPr>
-        <w:pStyle w:val="Body"/>
-      </w:pPr>
-    </w:p>
-    <w:p>
-      <w:pPr>
-        <w:pStyle w:val="Body"/>
-      </w:pPr>
-    </w:p>
-    <w:p>
-      <w:pPr>
-        <w:pStyle w:val="Body"/>
-      </w:pPr>
-    </w:p>
-    <w:p>
-      <w:pPr>
-        <w:pStyle w:val="Body"/>
-      </w:pPr>
-    </w:p>
-    <w:p>
-      <w:pPr>
-        <w:pStyle w:val="Body"/>
-      </w:pPr>
-    </w:p>
-    <w:p>
-      <w:pPr>
-        <w:pStyle w:val="Body"/>
-      </w:pPr>
-    </w:p>
-    <w:p>
-      <w:pPr>
-        <w:pStyle w:val="Body"/>
-      </w:pPr>
-    </w:p>
-    <w:p>
-      <w:pPr>
-        <w:pStyle w:val="Body"/>
-      </w:pPr>
-    </w:p>
-    <w:p>
-      <w:pPr>
-        <w:pStyle w:val="Body"/>
-      </w:pPr>
-    </w:p>
-    <w:p>
-      <w:pPr>
-        <w:pStyle w:val="Body"/>
-      </w:pPr>
-    </w:p>
-    <w:p>
-      <w:pPr>
-        <w:pStyle w:val="Body"/>
-        <w:rPr>
-          <w:b w:val="1"/>
-          <w:bCs w:val="1"/>
-        </w:rPr>
-      </w:pPr>
-      <w:r>
-        <w:rPr>
-          <w:b w:val="1"/>
-          <w:bCs w:val="1"/>
-          <w:rtl w:val="0"/>
-        </w:rPr>
-        <w:t xml:space="preserve">I.T </w:t>
-      </w:r>
+        <w:pStyle w:val="Body A"/>
+      </w:pPr>
+      <w:r>
+        <w:tab/>
+        <w:tab/>
+        <w:tab/>
+        <w:tab/>
+        <w:tab/>
+      </w:r>
+    </w:p>
+    <w:p>
+      <w:pPr>
+        <w:pStyle w:val="Body A"/>
+      </w:pPr>
+    </w:p>
+    <w:p>
+      <w:pPr>
+        <w:pStyle w:val="Body A"/>
+      </w:pPr>
+    </w:p>
+    <w:p>
+      <w:pPr>
+        <w:pStyle w:val="Body A"/>
+      </w:pPr>
+    </w:p>
+    <w:p>
+      <w:pPr>
+        <w:pStyle w:val="Body A"/>
+      </w:pPr>
+    </w:p>
+    <w:p>
+      <w:pPr>
+        <w:pStyle w:val="Body A"/>
+      </w:pPr>
+    </w:p>
+    <w:p>
+      <w:pPr>
+        <w:pStyle w:val="Body A"/>
+      </w:pPr>
+    </w:p>
+    <w:p>
+      <w:pPr>
+        <w:pStyle w:val="Body A"/>
+      </w:pPr>
+    </w:p>
+    <w:p>
+      <w:pPr>
+        <w:pStyle w:val="Body A"/>
+      </w:pPr>
+    </w:p>
+    <w:p>
+      <w:pPr>
+        <w:pStyle w:val="Body A"/>
+      </w:pPr>
+    </w:p>
+    <w:p>
+      <w:pPr>
+        <w:pStyle w:val="Body A"/>
+      </w:pPr>
+    </w:p>
+    <w:p>
+      <w:pPr>
+        <w:pStyle w:val="Body A"/>
+      </w:pPr>
+    </w:p>
+    <w:p>
+      <w:pPr>
+        <w:pStyle w:val="Body A"/>
+      </w:pPr>
+    </w:p>
+    <w:p>
+      <w:pPr>
+        <w:pStyle w:val="Body A"/>
+      </w:pPr>
+    </w:p>
+    <w:p>
+      <w:pPr>
+        <w:pStyle w:val="Body A"/>
+      </w:pPr>
+    </w:p>
+    <w:p>
+      <w:pPr>
+        <w:pStyle w:val="Body A"/>
+      </w:pPr>
+    </w:p>
+    <w:p>
+      <w:pPr>
+        <w:pStyle w:val="Body A"/>
+      </w:pPr>
+    </w:p>
+    <w:p>
+      <w:pPr>
+        <w:pStyle w:val="Body A"/>
+      </w:pPr>
+    </w:p>
+    <w:p>
+      <w:pPr>
+        <w:pStyle w:val="Body A"/>
+      </w:pPr>
+    </w:p>
+    <w:p>
+      <w:pPr>
+        <w:pStyle w:val="Body A"/>
+      </w:pPr>
+    </w:p>
+    <w:p>
+      <w:pPr>
+        <w:pStyle w:val="Body A"/>
+      </w:pPr>
+    </w:p>
+    <w:p>
+      <w:pPr>
+        <w:pStyle w:val="Body A"/>
+      </w:pPr>
+    </w:p>
+    <w:p>
+      <w:pPr>
+        <w:pStyle w:val="Body A"/>
+      </w:pPr>
+    </w:p>
+    <w:p>
+      <w:pPr>
+        <w:pStyle w:val="Body A"/>
+        <w:rPr>
+          <w:b w:val="1"/>
+          <w:bCs w:val="1"/>
+        </w:rPr>
+      </w:pPr>
       <w:r>
         <w:rPr>
           <w:b w:val="1"/>
@@ -1399,22 +1271,8 @@
           <w:rtl w:val="0"/>
           <w:lang w:val="en-US"/>
         </w:rPr>
-        <w:t xml:space="preserve">7 </w:t>
-      </w:r>
-      <w:r>
-        <w:rPr>
-          <w:b w:val="1"/>
-          <w:bCs w:val="1"/>
-          <w:rtl w:val="0"/>
-          <w:lang w:val="en-US"/>
-        </w:rPr>
-        <w:t xml:space="preserve">- Example of polymorphism in a program </w:t>
-      </w:r>
-    </w:p>
-    <w:p>
-      <w:pPr>
-        <w:pStyle w:val="Body"/>
-      </w:pPr>
+        <w:t>I.T 7 - Example of polymorphism in a program</w:t>
+      </w:r>
       <w:r>
         <w:rPr>
           <w:b w:val="1"/>
@@ -1424,19 +1282,19 @@
           <wp:anchor distT="152400" distB="152400" distL="152400" distR="152400" simplePos="0" relativeHeight="251666432" behindDoc="0" locked="0" layoutInCell="1" allowOverlap="1">
             <wp:simplePos x="0" y="0"/>
             <wp:positionH relativeFrom="margin">
-              <wp:posOffset>-6350</wp:posOffset>
+              <wp:posOffset>-257809</wp:posOffset>
             </wp:positionH>
             <wp:positionV relativeFrom="line">
-              <wp:posOffset>200634</wp:posOffset>
+              <wp:posOffset>223520</wp:posOffset>
             </wp:positionV>
-            <wp:extent cx="5727700" cy="4675367"/>
+            <wp:extent cx="5727700" cy="2895530"/>
             <wp:effectExtent l="0" t="0" r="0" b="0"/>
             <wp:wrapThrough wrapText="bothSides" distL="152400" distR="152400">
               <wp:wrapPolygon edited="1">
                 <wp:start x="0" y="0"/>
                 <wp:lineTo x="21600" y="0"/>
-                <wp:lineTo x="21600" y="21604"/>
-                <wp:lineTo x="0" y="21604"/>
+                <wp:lineTo x="21600" y="21614"/>
+                <wp:lineTo x="0" y="21614"/>
                 <wp:lineTo x="0" y="0"/>
               </wp:wrapPolygon>
             </wp:wrapThrough>
@@ -1446,7 +1304,7 @@
               <a:graphicData uri="http://schemas.openxmlformats.org/drawingml/2006/picture">
                 <pic:pic xmlns:pic="http://schemas.openxmlformats.org/drawingml/2006/picture">
                   <pic:nvPicPr>
-                    <pic:cNvPr id="1073741834" name="Screen Shot 2017-11-13 at 14.37.10.png"/>
+                    <pic:cNvPr id="1073741834" name="Screen Shot 2017-11-27 at 21.29.16.png"/>
                     <pic:cNvPicPr>
                       <a:picLocks noChangeAspect="1"/>
                     </pic:cNvPicPr>
@@ -1462,7 +1320,7 @@
                   <pic:spPr>
                     <a:xfrm>
                       <a:off x="0" y="0"/>
-                      <a:ext cx="5727700" cy="4675367"/>
+                      <a:ext cx="5727700" cy="2895530"/>
                     </a:xfrm>
                     <a:prstGeom prst="rect">
                       <a:avLst/>
@@ -1479,11 +1337,433 @@
           </wp:anchor>
         </w:drawing>
       </w:r>
-      <w:r/>
+      <w:r>
+        <w:rPr>
+          <w:b w:val="1"/>
+          <w:bCs w:val="1"/>
+        </w:rPr>
+        <w:drawing>
+          <wp:anchor distT="152400" distB="152400" distL="152400" distR="152400" simplePos="0" relativeHeight="251667456" behindDoc="0" locked="0" layoutInCell="1" allowOverlap="1">
+            <wp:simplePos x="0" y="0"/>
+            <wp:positionH relativeFrom="margin">
+              <wp:posOffset>-257809</wp:posOffset>
+            </wp:positionH>
+            <wp:positionV relativeFrom="line">
+              <wp:posOffset>3294379</wp:posOffset>
+            </wp:positionV>
+            <wp:extent cx="5727700" cy="4352799"/>
+            <wp:effectExtent l="0" t="0" r="0" b="0"/>
+            <wp:wrapThrough wrapText="bothSides" distL="152400" distR="152400">
+              <wp:wrapPolygon edited="1">
+                <wp:start x="0" y="0"/>
+                <wp:lineTo x="21600" y="0"/>
+                <wp:lineTo x="21600" y="21622"/>
+                <wp:lineTo x="0" y="21622"/>
+                <wp:lineTo x="0" y="0"/>
+              </wp:wrapPolygon>
+            </wp:wrapThrough>
+            <wp:docPr id="1073741835" name="officeArt object"/>
+            <wp:cNvGraphicFramePr/>
+            <a:graphic xmlns:a="http://schemas.openxmlformats.org/drawingml/2006/main">
+              <a:graphicData uri="http://schemas.openxmlformats.org/drawingml/2006/picture">
+                <pic:pic xmlns:pic="http://schemas.openxmlformats.org/drawingml/2006/picture">
+                  <pic:nvPicPr>
+                    <pic:cNvPr id="1073741835" name="Screen Shot 2017-11-27 at 21.29.23.png"/>
+                    <pic:cNvPicPr>
+                      <a:picLocks noChangeAspect="1"/>
+                    </pic:cNvPicPr>
+                  </pic:nvPicPr>
+                  <pic:blipFill>
+                    <a:blip r:embed="rId14">
+                      <a:extLst/>
+                    </a:blip>
+                    <a:stretch>
+                      <a:fillRect/>
+                    </a:stretch>
+                  </pic:blipFill>
+                  <pic:spPr>
+                    <a:xfrm>
+                      <a:off x="0" y="0"/>
+                      <a:ext cx="5727700" cy="4352799"/>
+                    </a:xfrm>
+                    <a:prstGeom prst="rect">
+                      <a:avLst/>
+                    </a:prstGeom>
+                    <a:ln w="12700" cap="flat">
+                      <a:noFill/>
+                      <a:miter lim="400000"/>
+                    </a:ln>
+                    <a:effectLst/>
+                  </pic:spPr>
+                </pic:pic>
+              </a:graphicData>
+            </a:graphic>
+          </wp:anchor>
+        </w:drawing>
+      </w:r>
+      <w:r>
+        <w:rPr>
+          <w:b w:val="1"/>
+          <w:bCs w:val="1"/>
+          <w:rtl w:val="0"/>
+          <w:lang w:val="en-US"/>
+        </w:rPr>
+        <w:t xml:space="preserve"> </w:t>
+      </w:r>
+    </w:p>
+    <w:p>
+      <w:pPr>
+        <w:pStyle w:val="Body A"/>
+        <w:sectPr>
+          <w:headerReference w:type="default" r:id="rId15"/>
+          <w:footerReference w:type="default" r:id="rId16"/>
+          <w:pgSz w:w="11900" w:h="16840" w:orient="portrait"/>
+          <w:pgMar w:top="1440" w:right="1440" w:bottom="1440" w:left="1440" w:header="0" w:footer="720"/>
+          <w:pgNumType w:start="1"/>
+          <w:bidi w:val="0"/>
+        </w:sectPr>
+      </w:pPr>
+    </w:p>
+    <w:p>
+      <w:pPr>
+        <w:pStyle w:val="Body A"/>
+        <w:rPr>
+          <w:b w:val="1"/>
+          <w:bCs w:val="1"/>
+        </w:rPr>
+      </w:pPr>
+    </w:p>
+    <w:p>
+      <w:pPr>
+        <w:pStyle w:val="Body A"/>
+        <w:rPr>
+          <w:b w:val="1"/>
+          <w:bCs w:val="1"/>
+        </w:rPr>
+      </w:pPr>
+    </w:p>
+    <w:p>
+      <w:pPr>
+        <w:pStyle w:val="Body A"/>
+        <w:rPr>
+          <w:b w:val="1"/>
+          <w:bCs w:val="1"/>
+        </w:rPr>
+      </w:pPr>
+    </w:p>
+    <w:p>
+      <w:pPr>
+        <w:pStyle w:val="Body A"/>
+        <w:rPr>
+          <w:b w:val="1"/>
+          <w:bCs w:val="1"/>
+        </w:rPr>
+      </w:pPr>
+    </w:p>
+    <w:p>
+      <w:pPr>
+        <w:pStyle w:val="Body A"/>
+        <w:rPr>
+          <w:b w:val="1"/>
+          <w:bCs w:val="1"/>
+        </w:rPr>
+      </w:pPr>
+      <w:r>
+        <w:drawing>
+          <wp:anchor distT="152400" distB="152400" distL="152400" distR="152400" simplePos="0" relativeHeight="251668480" behindDoc="0" locked="0" layoutInCell="1" allowOverlap="1">
+            <wp:simplePos x="0" y="0"/>
+            <wp:positionH relativeFrom="page">
+              <wp:posOffset>591819</wp:posOffset>
+            </wp:positionH>
+            <wp:positionV relativeFrom="page">
+              <wp:posOffset>942339</wp:posOffset>
+            </wp:positionV>
+            <wp:extent cx="5727700" cy="3810139"/>
+            <wp:effectExtent l="0" t="0" r="0" b="0"/>
+            <wp:wrapThrough wrapText="bothSides" distL="152400" distR="152400">
+              <wp:wrapPolygon edited="1">
+                <wp:start x="0" y="0"/>
+                <wp:lineTo x="21600" y="0"/>
+                <wp:lineTo x="21600" y="21626"/>
+                <wp:lineTo x="0" y="21626"/>
+                <wp:lineTo x="0" y="0"/>
+              </wp:wrapPolygon>
+            </wp:wrapThrough>
+            <wp:docPr id="1073741836" name="officeArt object"/>
+            <wp:cNvGraphicFramePr/>
+            <a:graphic xmlns:a="http://schemas.openxmlformats.org/drawingml/2006/main">
+              <a:graphicData uri="http://schemas.openxmlformats.org/drawingml/2006/picture">
+                <pic:pic xmlns:pic="http://schemas.openxmlformats.org/drawingml/2006/picture">
+                  <pic:nvPicPr>
+                    <pic:cNvPr id="1073741836" name="Screen Shot 2017-11-27 at 21.29.32.png"/>
+                    <pic:cNvPicPr>
+                      <a:picLocks noChangeAspect="1"/>
+                    </pic:cNvPicPr>
+                  </pic:nvPicPr>
+                  <pic:blipFill>
+                    <a:blip r:embed="rId17">
+                      <a:extLst/>
+                    </a:blip>
+                    <a:stretch>
+                      <a:fillRect/>
+                    </a:stretch>
+                  </pic:blipFill>
+                  <pic:spPr>
+                    <a:xfrm>
+                      <a:off x="0" y="0"/>
+                      <a:ext cx="5727700" cy="3810139"/>
+                    </a:xfrm>
+                    <a:prstGeom prst="rect">
+                      <a:avLst/>
+                    </a:prstGeom>
+                    <a:ln w="12700" cap="flat">
+                      <a:noFill/>
+                      <a:miter lim="400000"/>
+                    </a:ln>
+                    <a:effectLst/>
+                  </pic:spPr>
+                </pic:pic>
+              </a:graphicData>
+            </a:graphic>
+          </wp:anchor>
+        </w:drawing>
+      </w:r>
+      <w:r>
+        <w:drawing>
+          <wp:anchor distT="152400" distB="152400" distL="152400" distR="152400" simplePos="0" relativeHeight="251669504" behindDoc="0" locked="0" layoutInCell="1" allowOverlap="1">
+            <wp:simplePos x="0" y="0"/>
+            <wp:positionH relativeFrom="page">
+              <wp:posOffset>591819</wp:posOffset>
+            </wp:positionH>
+            <wp:positionV relativeFrom="page">
+              <wp:posOffset>4752478</wp:posOffset>
+            </wp:positionV>
+            <wp:extent cx="5727700" cy="3272972"/>
+            <wp:effectExtent l="0" t="0" r="0" b="0"/>
+            <wp:wrapThrough wrapText="bothSides" distL="152400" distR="152400">
+              <wp:wrapPolygon edited="1">
+                <wp:start x="0" y="0"/>
+                <wp:lineTo x="21621" y="0"/>
+                <wp:lineTo x="21621" y="21632"/>
+                <wp:lineTo x="0" y="21632"/>
+                <wp:lineTo x="0" y="0"/>
+              </wp:wrapPolygon>
+            </wp:wrapThrough>
+            <wp:docPr id="1073741837" name="officeArt object"/>
+            <wp:cNvGraphicFramePr/>
+            <a:graphic xmlns:a="http://schemas.openxmlformats.org/drawingml/2006/main">
+              <a:graphicData uri="http://schemas.openxmlformats.org/drawingml/2006/picture">
+                <pic:pic xmlns:pic="http://schemas.openxmlformats.org/drawingml/2006/picture">
+                  <pic:nvPicPr>
+                    <pic:cNvPr id="1073741837" name="Screen Shot 2017-11-27 at 21.29.43.png"/>
+                    <pic:cNvPicPr>
+                      <a:picLocks noChangeAspect="1"/>
+                    </pic:cNvPicPr>
+                  </pic:nvPicPr>
+                  <pic:blipFill>
+                    <a:blip r:embed="rId18">
+                      <a:extLst/>
+                    </a:blip>
+                    <a:stretch>
+                      <a:fillRect/>
+                    </a:stretch>
+                  </pic:blipFill>
+                  <pic:spPr>
+                    <a:xfrm>
+                      <a:off x="0" y="0"/>
+                      <a:ext cx="5727700" cy="3272972"/>
+                    </a:xfrm>
+                    <a:prstGeom prst="rect">
+                      <a:avLst/>
+                    </a:prstGeom>
+                    <a:ln w="12700" cap="flat">
+                      <a:noFill/>
+                      <a:miter lim="400000"/>
+                    </a:ln>
+                    <a:effectLst/>
+                  </pic:spPr>
+                </pic:pic>
+              </a:graphicData>
+            </a:graphic>
+          </wp:anchor>
+        </w:drawing>
+      </w:r>
+    </w:p>
+    <w:p>
+      <w:pPr>
+        <w:pStyle w:val="Body A"/>
+        <w:rPr>
+          <w:b w:val="1"/>
+          <w:bCs w:val="1"/>
+        </w:rPr>
+      </w:pPr>
+    </w:p>
+    <w:p>
+      <w:pPr>
+        <w:pStyle w:val="Body A"/>
+        <w:rPr>
+          <w:b w:val="1"/>
+          <w:bCs w:val="1"/>
+        </w:rPr>
+      </w:pPr>
+    </w:p>
+    <w:p>
+      <w:pPr>
+        <w:pStyle w:val="Body A"/>
+        <w:rPr>
+          <w:b w:val="1"/>
+          <w:bCs w:val="1"/>
+        </w:rPr>
+      </w:pPr>
+    </w:p>
+    <w:p>
+      <w:pPr>
+        <w:pStyle w:val="Body A"/>
+        <w:rPr>
+          <w:b w:val="1"/>
+          <w:bCs w:val="1"/>
+        </w:rPr>
+      </w:pPr>
+    </w:p>
+    <w:p>
+      <w:pPr>
+        <w:pStyle w:val="Body A"/>
+        <w:rPr>
+          <w:b w:val="1"/>
+          <w:bCs w:val="1"/>
+        </w:rPr>
+      </w:pPr>
+    </w:p>
+    <w:p>
+      <w:pPr>
+        <w:pStyle w:val="Body A"/>
+        <w:rPr>
+          <w:b w:val="1"/>
+          <w:bCs w:val="1"/>
+        </w:rPr>
+      </w:pPr>
+      <w:r>
+        <w:rPr>
+          <w:b w:val="1"/>
+          <w:bCs w:val="1"/>
+        </w:rPr>
+        <w:drawing>
+          <wp:anchor distT="152400" distB="152400" distL="152400" distR="152400" simplePos="0" relativeHeight="251670528" behindDoc="0" locked="0" layoutInCell="1" allowOverlap="1">
+            <wp:simplePos x="0" y="0"/>
+            <wp:positionH relativeFrom="margin">
+              <wp:posOffset>-382270</wp:posOffset>
+            </wp:positionH>
+            <wp:positionV relativeFrom="line">
+              <wp:posOffset>161245</wp:posOffset>
+            </wp:positionV>
+            <wp:extent cx="5727700" cy="4655280"/>
+            <wp:effectExtent l="0" t="0" r="0" b="0"/>
+            <wp:wrapThrough wrapText="bothSides" distL="152400" distR="152400">
+              <wp:wrapPolygon edited="1">
+                <wp:start x="0" y="0"/>
+                <wp:lineTo x="21600" y="0"/>
+                <wp:lineTo x="21600" y="21619"/>
+                <wp:lineTo x="0" y="21619"/>
+                <wp:lineTo x="0" y="0"/>
+              </wp:wrapPolygon>
+            </wp:wrapThrough>
+            <wp:docPr id="1073741838" name="officeArt object"/>
+            <wp:cNvGraphicFramePr/>
+            <a:graphic xmlns:a="http://schemas.openxmlformats.org/drawingml/2006/main">
+              <a:graphicData uri="http://schemas.openxmlformats.org/drawingml/2006/picture">
+                <pic:pic xmlns:pic="http://schemas.openxmlformats.org/drawingml/2006/picture">
+                  <pic:nvPicPr>
+                    <pic:cNvPr id="1073741838" name="Screen Shot 2017-11-27 at 21.29.54.png"/>
+                    <pic:cNvPicPr>
+                      <a:picLocks noChangeAspect="1"/>
+                    </pic:cNvPicPr>
+                  </pic:nvPicPr>
+                  <pic:blipFill>
+                    <a:blip r:embed="rId19">
+                      <a:extLst/>
+                    </a:blip>
+                    <a:stretch>
+                      <a:fillRect/>
+                    </a:stretch>
+                  </pic:blipFill>
+                  <pic:spPr>
+                    <a:xfrm>
+                      <a:off x="0" y="0"/>
+                      <a:ext cx="5727700" cy="4655280"/>
+                    </a:xfrm>
+                    <a:prstGeom prst="rect">
+                      <a:avLst/>
+                    </a:prstGeom>
+                    <a:ln w="12700" cap="flat">
+                      <a:noFill/>
+                      <a:miter lim="400000"/>
+                    </a:ln>
+                    <a:effectLst/>
+                  </pic:spPr>
+                </pic:pic>
+              </a:graphicData>
+            </a:graphic>
+          </wp:anchor>
+        </w:drawing>
+      </w:r>
+    </w:p>
+    <w:p>
+      <w:pPr>
+        <w:pStyle w:val="Body A"/>
+        <w:rPr>
+          <w:b w:val="1"/>
+          <w:bCs w:val="1"/>
+        </w:rPr>
+      </w:pPr>
+    </w:p>
+    <w:p>
+      <w:pPr>
+        <w:pStyle w:val="Body A"/>
+        <w:rPr>
+          <w:b w:val="1"/>
+          <w:bCs w:val="1"/>
+        </w:rPr>
+      </w:pPr>
+    </w:p>
+    <w:p>
+      <w:pPr>
+        <w:pStyle w:val="Body A"/>
+        <w:rPr>
+          <w:b w:val="1"/>
+          <w:bCs w:val="1"/>
+        </w:rPr>
+      </w:pPr>
+    </w:p>
+    <w:p>
+      <w:pPr>
+        <w:pStyle w:val="Body A"/>
+        <w:rPr>
+          <w:b w:val="1"/>
+          <w:bCs w:val="1"/>
+        </w:rPr>
+      </w:pPr>
+    </w:p>
+    <w:p>
+      <w:pPr>
+        <w:pStyle w:val="Body A"/>
+        <w:rPr>
+          <w:b w:val="1"/>
+          <w:bCs w:val="1"/>
+        </w:rPr>
+      </w:pPr>
+    </w:p>
+    <w:p>
+      <w:pPr>
+        <w:pStyle w:val="Body A"/>
+      </w:pPr>
+      <w:r>
+        <w:rPr>
+          <w:b w:val="1"/>
+          <w:bCs w:val="1"/>
+        </w:rPr>
+      </w:r>
     </w:p>
     <w:sectPr>
-      <w:headerReference w:type="default" r:id="rId14"/>
-      <w:footerReference w:type="default" r:id="rId15"/>
       <w:pgSz w:w="11900" w:h="16840" w:orient="portrait"/>
       <w:pgMar w:top="1440" w:right="1440" w:bottom="1440" w:left="1440" w:header="0" w:footer="720"/>
       <w:pgNumType w:start="1"/>
@@ -1664,9 +1944,9 @@
       <w:vertAlign w:val="baseline"/>
     </w:rPr>
   </w:style>
-  <w:style w:type="paragraph" w:styleId="Body">
-    <w:name w:val="Body"/>
-    <w:next w:val="Body"/>
+  <w:style w:type="paragraph" w:styleId="Body A">
+    <w:name w:val="Body A"/>
+    <w:next w:val="Body A"/>
     <w:pPr>
       <w:keepNext w:val="0"/>
       <w:keepLines w:val="0"/>
@@ -1837,13 +2117,7 @@
           <a:effectLst/>
         </a:effectStyle>
         <a:effectStyle>
-          <a:effectLst>
-            <a:outerShdw sx="100000" sy="100000" kx="0" ky="0" algn="b" rotWithShape="0" blurRad="38100" dist="20000" dir="5400000">
-              <a:srgbClr val="000000">
-                <a:alpha val="38000"/>
-              </a:srgbClr>
-            </a:outerShdw>
-          </a:effectLst>
+          <a:effectLst/>
         </a:effectStyle>
       </a:effectStyleLst>
       <a:bgFillStyleLst>
@@ -1942,10 +2216,10 @@
             </a:solidFill>
             <a:effectLst/>
             <a:uFillTx/>
-            <a:latin typeface="Cambria"/>
-            <a:ea typeface="Cambria"/>
-            <a:cs typeface="Cambria"/>
-            <a:sym typeface="Cambria"/>
+            <a:latin typeface="+mn-lt"/>
+            <a:ea typeface="+mn-ea"/>
+            <a:cs typeface="+mn-cs"/>
+            <a:sym typeface="Helvetica Neue"/>
           </a:defRPr>
         </a:defPPr>
         <a:lvl1pPr marL="0" marR="0" indent="0" algn="l" defTabSz="914400" rtl="0" fontAlgn="auto" latinLnBrk="1" hangingPunct="0">
@@ -2200,13 +2474,7 @@
           <a:prstDash val="solid"/>
           <a:round/>
         </a:ln>
-        <a:effectLst>
-          <a:outerShdw sx="100000" sy="100000" kx="0" ky="0" algn="b" rotWithShape="0" blurRad="38100" dist="20000" dir="5400000">
-            <a:srgbClr val="000000">
-              <a:alpha val="38000"/>
-            </a:srgbClr>
-          </a:outerShdw>
-        </a:effectLst>
+        <a:effectLst/>
         <a:sp3d/>
       </a:spPr>
       <a:bodyPr rot="0" spcFirstLastPara="1" vertOverflow="overflow" horzOverflow="overflow" vert="horz" wrap="square" lIns="91439" tIns="45719" rIns="91439" bIns="45719" numCol="1" spcCol="38100" rtlCol="0" anchor="t" upright="0">
@@ -2519,10 +2787,10 @@
             </a:solidFill>
             <a:effectLst/>
             <a:uFillTx/>
-            <a:latin typeface="Cambria"/>
-            <a:ea typeface="Cambria"/>
-            <a:cs typeface="Cambria"/>
-            <a:sym typeface="Cambria"/>
+            <a:latin typeface="+mn-lt"/>
+            <a:ea typeface="+mn-ea"/>
+            <a:cs typeface="+mn-cs"/>
+            <a:sym typeface="Helvetica Neue"/>
           </a:defRPr>
         </a:defPPr>
         <a:lvl1pPr marL="0" marR="0" indent="0" algn="l" defTabSz="914400" rtl="0" fontAlgn="auto" latinLnBrk="1" hangingPunct="0">

</xml_diff>